<commit_message>
Report update, Oct 28, 2019
</commit_message>
<xml_diff>
--- a/Project/old plan proposal/final/CrowdSimulationReport.docx
+++ b/Project/old plan proposal/final/CrowdSimulationReport.docx
@@ -893,35 +893,34 @@
           <w:sz w:val="22"/>
           <w:szCs w:val="22"/>
         </w:rPr>
-        <w:t xml:space="preserve">: Single agents or pair agent are randomly generated within the initialized range; each agent is initialized with a default start position and end position, and they will walk to their end position. </w:t>
-      </w:r>
-    </w:p>
-    <w:p>
-      <w:pPr>
-        <w:rPr>
-          <w:sz w:val="22"/>
-          <w:szCs w:val="22"/>
-        </w:rPr>
-      </w:pPr>
-      <w:r>
-        <w:rPr>
-          <w:sz w:val="22"/>
-          <w:szCs w:val="22"/>
-        </w:rPr>
-        <w:t xml:space="preserve">However, before agents reaching their destination, every agent has to finish security check first. (People do ticket checking and security check during the concert event). Thus, every agent needs to stop near the security to simulate the security process. Since the new agents are generating and security process takes time, the number of agents in the scene increase dramatically and the crowd form. However, instead of generating a massive chaotic crowd, agents in the crowd will queue up orderly and form several waiting lines, and each agent in line will do the security check one by one. After finishing the security check, agents will move to their default end position and depart. </w:t>
-      </w:r>
-    </w:p>
-    <w:p>
-      <w:pPr>
-        <w:rPr>
-          <w:sz w:val="22"/>
-          <w:szCs w:val="22"/>
-        </w:rPr>
-      </w:pPr>
-    </w:p>
-    <w:p>
-      <w:pPr>
-        <w:jc w:val="center"/>
+        <w:t>: Single agents or pair agent</w:t>
+      </w:r>
+      <w:r>
+        <w:rPr>
+          <w:rFonts w:hint="eastAsia"/>
+          <w:sz w:val="22"/>
+          <w:szCs w:val="22"/>
+        </w:rPr>
+        <w:t>s</w:t>
+      </w:r>
+      <w:r>
+        <w:rPr>
+          <w:sz w:val="22"/>
+          <w:szCs w:val="22"/>
+        </w:rPr>
+        <w:t xml:space="preserve"> are randomly generated within the initialized range; each agent is initialized with a default start position and end position, and they will walk to their end position. However, before agents reaching their destination, every agent has to finish security check first. (People do ticket checking and security check during the concert event). Thus, every agent needs to stop near the security to simulate the security process. Since the new agents are generating and security process takes time, the number of agents in the scene increase dramatically and the crowd form. However, instead of generating a massive chaotic crowd, agents in the crowd will queue up orderly and form several waiting lines, and each agent in line will do the security check one by one. After finishing the security check, agents will move to their default end position and depart. </w:t>
+      </w:r>
+    </w:p>
+    <w:p>
+      <w:pPr>
+        <w:rPr>
+          <w:sz w:val="22"/>
+          <w:szCs w:val="22"/>
+        </w:rPr>
+      </w:pPr>
+    </w:p>
+    <w:p>
+      <w:pPr>
         <w:rPr>
           <w:b/>
           <w:bCs/>
@@ -935,8 +934,9 @@
           <w:bCs/>
           <w:sz w:val="22"/>
           <w:szCs w:val="22"/>
-        </w:rPr>
-        <w:t>//////////</w:t>
+          <w:highlight w:val="yellow"/>
+        </w:rPr>
+        <w:t>Input Data</w:t>
       </w:r>
       <w:r>
         <w:rPr>
@@ -945,122 +945,940 @@
           <w:sz w:val="22"/>
           <w:szCs w:val="22"/>
         </w:rPr>
-        <w:t xml:space="preserve">    </w:t>
-      </w:r>
-      <w:r>
+        <w:t xml:space="preserve"> Initialization</w:t>
+      </w:r>
+    </w:p>
+    <w:p>
+      <w:pPr>
+        <w:rPr>
+          <w:sz w:val="22"/>
+          <w:szCs w:val="22"/>
+        </w:rPr>
+      </w:pPr>
+      <w:r>
+        <w:rPr>
+          <w:sz w:val="22"/>
+          <w:szCs w:val="22"/>
+        </w:rPr>
+        <w:t xml:space="preserve">Input data contains basic scene information, which contains agent id, </w:t>
+      </w:r>
+      <w:r>
+        <w:rPr>
+          <w:sz w:val="22"/>
+          <w:szCs w:val="22"/>
+        </w:rPr>
+        <w:t>agent start time</w:t>
+      </w:r>
+      <w:r>
+        <w:rPr>
+          <w:sz w:val="22"/>
+          <w:szCs w:val="22"/>
+        </w:rPr>
+        <w:t>, start position, end position and behavior mode. Thus, s</w:t>
+      </w:r>
+      <w:r>
+        <w:rPr>
+          <w:sz w:val="22"/>
+          <w:szCs w:val="22"/>
+        </w:rPr>
+        <w:t xml:space="preserve">cene initialization determines number of agents, size of scene. </w:t>
+      </w:r>
+    </w:p>
+    <w:p>
+      <w:pPr>
+        <w:rPr>
+          <w:sz w:val="22"/>
+          <w:szCs w:val="22"/>
+        </w:rPr>
+      </w:pPr>
+    </w:p>
+    <w:p>
+      <w:pPr>
+        <w:rPr>
+          <w:sz w:val="22"/>
+          <w:szCs w:val="22"/>
+        </w:rPr>
+      </w:pPr>
+      <w:r>
+        <w:rPr>
+          <w:sz w:val="22"/>
+          <w:szCs w:val="22"/>
+        </w:rPr>
+        <w:t>Below is the data input sample:</w:t>
+      </w:r>
+    </w:p>
+    <w:p>
+      <w:pPr>
+        <w:rPr>
+          <w:sz w:val="22"/>
+          <w:szCs w:val="22"/>
+        </w:rPr>
+      </w:pPr>
+    </w:p>
+    <w:p>
+      <w:pPr>
+        <w:ind w:left="720"/>
+        <w:rPr>
+          <w:sz w:val="22"/>
+          <w:szCs w:val="22"/>
+        </w:rPr>
+      </w:pPr>
+      <w:r>
+        <w:rPr>
+          <w:color w:val="00B0F0"/>
+          <w:sz w:val="22"/>
+          <w:szCs w:val="22"/>
+        </w:rPr>
+        <w:t>30</w:t>
+      </w:r>
+      <w:r>
+        <w:rPr>
+          <w:sz w:val="22"/>
+          <w:szCs w:val="22"/>
+        </w:rPr>
+        <w:t>,</w:t>
+      </w:r>
+      <w:proofErr w:type="gramStart"/>
+      <w:r>
+        <w:rPr>
+          <w:color w:val="92D050"/>
+          <w:sz w:val="22"/>
+          <w:szCs w:val="22"/>
+        </w:rPr>
+        <w:t>3656</w:t>
+      </w:r>
+      <w:r>
+        <w:rPr>
+          <w:sz w:val="22"/>
+          <w:szCs w:val="22"/>
+        </w:rPr>
+        <w:t>,</w:t>
+      </w:r>
+      <w:r>
+        <w:rPr>
+          <w:color w:val="FFC000"/>
+          <w:sz w:val="22"/>
+          <w:szCs w:val="22"/>
+        </w:rPr>
+        <w:t>-</w:t>
+      </w:r>
+      <w:proofErr w:type="gramEnd"/>
+      <w:r>
+        <w:rPr>
+          <w:color w:val="FFC000"/>
+          <w:sz w:val="22"/>
+          <w:szCs w:val="22"/>
+        </w:rPr>
+        <w:t>60.255486</w:t>
+      </w:r>
+      <w:r>
+        <w:rPr>
+          <w:color w:val="002060"/>
+          <w:sz w:val="22"/>
+          <w:szCs w:val="22"/>
+        </w:rPr>
+        <w:t>,</w:t>
+      </w:r>
+      <w:r>
+        <w:rPr>
+          <w:color w:val="FFC000"/>
+          <w:sz w:val="22"/>
+          <w:szCs w:val="22"/>
+        </w:rPr>
+        <w:t>0.31802097</w:t>
+      </w:r>
+      <w:r>
+        <w:rPr>
+          <w:color w:val="002060"/>
+          <w:sz w:val="22"/>
+          <w:szCs w:val="22"/>
+        </w:rPr>
+        <w:t>,</w:t>
+      </w:r>
+      <w:r>
+        <w:rPr>
+          <w:color w:val="FFC000"/>
+          <w:sz w:val="22"/>
+          <w:szCs w:val="22"/>
+        </w:rPr>
+        <w:t>-5.320471</w:t>
+      </w:r>
+      <w:r>
+        <w:rPr>
+          <w:sz w:val="22"/>
+          <w:szCs w:val="22"/>
+        </w:rPr>
+        <w:t>,</w:t>
+      </w:r>
+      <w:r>
+        <w:rPr>
+          <w:color w:val="FF0000"/>
+          <w:sz w:val="22"/>
+          <w:szCs w:val="22"/>
+        </w:rPr>
+        <w:t>44.077248</w:t>
+      </w:r>
+      <w:r>
+        <w:rPr>
+          <w:color w:val="002060"/>
+          <w:sz w:val="22"/>
+          <w:szCs w:val="22"/>
+        </w:rPr>
+        <w:t>,</w:t>
+      </w:r>
+      <w:r>
+        <w:rPr>
+          <w:color w:val="FF0000"/>
+          <w:sz w:val="22"/>
+          <w:szCs w:val="22"/>
+        </w:rPr>
+        <w:t>0.318020731</w:t>
+      </w:r>
+      <w:r>
+        <w:rPr>
+          <w:color w:val="002060"/>
+          <w:sz w:val="22"/>
+          <w:szCs w:val="22"/>
+        </w:rPr>
+        <w:t>,</w:t>
+      </w:r>
+      <w:r>
+        <w:rPr>
+          <w:color w:val="FF0000"/>
+          <w:sz w:val="22"/>
+          <w:szCs w:val="22"/>
+        </w:rPr>
+        <w:t>1.1289825</w:t>
+      </w:r>
+      <w:r>
+        <w:rPr>
+          <w:sz w:val="22"/>
+          <w:szCs w:val="22"/>
+        </w:rPr>
+        <w:t>,</w:t>
+      </w:r>
+      <w:r>
+        <w:rPr>
+          <w:color w:val="7030A0"/>
+          <w:sz w:val="22"/>
+          <w:szCs w:val="22"/>
+        </w:rPr>
+        <w:t>queue</w:t>
+      </w:r>
+    </w:p>
+    <w:p>
+      <w:pPr>
+        <w:ind w:left="720"/>
+        <w:rPr>
+          <w:sz w:val="22"/>
+          <w:szCs w:val="22"/>
+        </w:rPr>
+      </w:pPr>
+      <w:r>
+        <w:rPr>
+          <w:color w:val="00B0F0"/>
+          <w:sz w:val="22"/>
+          <w:szCs w:val="22"/>
+        </w:rPr>
+        <w:t>31</w:t>
+      </w:r>
+      <w:r>
+        <w:rPr>
+          <w:sz w:val="22"/>
+          <w:szCs w:val="22"/>
+        </w:rPr>
+        <w:t>,</w:t>
+      </w:r>
+      <w:proofErr w:type="gramStart"/>
+      <w:r>
+        <w:rPr>
+          <w:color w:val="92D050"/>
+          <w:sz w:val="22"/>
+          <w:szCs w:val="22"/>
+        </w:rPr>
+        <w:t>3661</w:t>
+      </w:r>
+      <w:r>
+        <w:rPr>
+          <w:sz w:val="22"/>
+          <w:szCs w:val="22"/>
+        </w:rPr>
+        <w:t>,</w:t>
+      </w:r>
+      <w:r>
+        <w:rPr>
+          <w:color w:val="FFC000"/>
+          <w:sz w:val="22"/>
+          <w:szCs w:val="22"/>
+        </w:rPr>
+        <w:t>-</w:t>
+      </w:r>
+      <w:proofErr w:type="gramEnd"/>
+      <w:r>
+        <w:rPr>
+          <w:color w:val="FFC000"/>
+          <w:sz w:val="22"/>
+          <w:szCs w:val="22"/>
+        </w:rPr>
+        <w:t>59.755486</w:t>
+      </w:r>
+      <w:r>
+        <w:rPr>
+          <w:color w:val="002060"/>
+          <w:sz w:val="22"/>
+          <w:szCs w:val="22"/>
+        </w:rPr>
+        <w:t>,</w:t>
+      </w:r>
+      <w:r>
+        <w:rPr>
+          <w:color w:val="FFC000"/>
+          <w:sz w:val="22"/>
+          <w:szCs w:val="22"/>
+        </w:rPr>
+        <w:t>0.31802097</w:t>
+      </w:r>
+      <w:r>
+        <w:rPr>
+          <w:color w:val="002060"/>
+          <w:sz w:val="22"/>
+          <w:szCs w:val="22"/>
+        </w:rPr>
+        <w:t>,</w:t>
+      </w:r>
+      <w:r>
+        <w:rPr>
+          <w:color w:val="FFC000"/>
+          <w:sz w:val="22"/>
+          <w:szCs w:val="22"/>
+        </w:rPr>
+        <w:t>-4.820471</w:t>
+      </w:r>
+      <w:r>
+        <w:rPr>
+          <w:sz w:val="22"/>
+          <w:szCs w:val="22"/>
+        </w:rPr>
+        <w:t>,</w:t>
+      </w:r>
+      <w:r>
+        <w:rPr>
+          <w:color w:val="FF0000"/>
+          <w:sz w:val="22"/>
+          <w:szCs w:val="22"/>
+        </w:rPr>
+        <w:t>44.577248</w:t>
+      </w:r>
+      <w:r>
+        <w:rPr>
+          <w:color w:val="002060"/>
+          <w:sz w:val="22"/>
+          <w:szCs w:val="22"/>
+        </w:rPr>
+        <w:t>,</w:t>
+      </w:r>
+      <w:r>
+        <w:rPr>
+          <w:color w:val="FF0000"/>
+          <w:sz w:val="22"/>
+          <w:szCs w:val="22"/>
+        </w:rPr>
+        <w:t>0.318020731</w:t>
+      </w:r>
+      <w:r>
+        <w:rPr>
+          <w:color w:val="002060"/>
+          <w:sz w:val="22"/>
+          <w:szCs w:val="22"/>
+        </w:rPr>
+        <w:t>,</w:t>
+      </w:r>
+      <w:r>
+        <w:rPr>
+          <w:color w:val="FF0000"/>
+          <w:sz w:val="22"/>
+          <w:szCs w:val="22"/>
+        </w:rPr>
+        <w:t>1.6289825</w:t>
+      </w:r>
+      <w:r>
+        <w:rPr>
+          <w:sz w:val="22"/>
+          <w:szCs w:val="22"/>
+        </w:rPr>
+        <w:t>,</w:t>
+      </w:r>
+      <w:r>
+        <w:rPr>
+          <w:color w:val="7030A0"/>
+          <w:sz w:val="22"/>
+          <w:szCs w:val="22"/>
+        </w:rPr>
+        <w:t>queue</w:t>
+      </w:r>
+    </w:p>
+    <w:p>
+      <w:pPr>
+        <w:ind w:left="720"/>
+        <w:rPr>
+          <w:sz w:val="22"/>
+          <w:szCs w:val="22"/>
+        </w:rPr>
+      </w:pPr>
+      <w:r>
+        <w:rPr>
+          <w:color w:val="00B0F0"/>
+          <w:sz w:val="22"/>
+          <w:szCs w:val="22"/>
+        </w:rPr>
+        <w:t>32</w:t>
+      </w:r>
+      <w:r>
+        <w:rPr>
+          <w:sz w:val="22"/>
+          <w:szCs w:val="22"/>
+        </w:rPr>
+        <w:t>,</w:t>
+      </w:r>
+      <w:proofErr w:type="gramStart"/>
+      <w:r>
+        <w:rPr>
+          <w:color w:val="92D050"/>
+          <w:sz w:val="22"/>
+          <w:szCs w:val="22"/>
+        </w:rPr>
+        <w:t>4734</w:t>
+      </w:r>
+      <w:r>
+        <w:rPr>
+          <w:sz w:val="22"/>
+          <w:szCs w:val="22"/>
+        </w:rPr>
+        <w:t>,</w:t>
+      </w:r>
+      <w:r>
+        <w:rPr>
+          <w:color w:val="FFC000"/>
+          <w:sz w:val="22"/>
+          <w:szCs w:val="22"/>
+        </w:rPr>
+        <w:t>-</w:t>
+      </w:r>
+      <w:proofErr w:type="gramEnd"/>
+      <w:r>
+        <w:rPr>
+          <w:color w:val="FFC000"/>
+          <w:sz w:val="22"/>
+          <w:szCs w:val="22"/>
+        </w:rPr>
+        <w:t>61.710487</w:t>
+      </w:r>
+      <w:r>
+        <w:rPr>
+          <w:color w:val="002060"/>
+          <w:sz w:val="22"/>
+          <w:szCs w:val="22"/>
+        </w:rPr>
+        <w:t>,</w:t>
+      </w:r>
+      <w:r>
+        <w:rPr>
+          <w:color w:val="FFC000"/>
+          <w:sz w:val="22"/>
+          <w:szCs w:val="22"/>
+        </w:rPr>
+        <w:t>0.31802097</w:t>
+      </w:r>
+      <w:r>
+        <w:rPr>
+          <w:color w:val="002060"/>
+          <w:sz w:val="22"/>
+          <w:szCs w:val="22"/>
+        </w:rPr>
+        <w:t>,</w:t>
+      </w:r>
+      <w:r>
+        <w:rPr>
+          <w:color w:val="FFC000"/>
+          <w:sz w:val="22"/>
+          <w:szCs w:val="22"/>
+        </w:rPr>
+        <w:t>11.044155</w:t>
+      </w:r>
+      <w:r>
+        <w:rPr>
+          <w:sz w:val="22"/>
+          <w:szCs w:val="22"/>
+        </w:rPr>
+        <w:t>,</w:t>
+      </w:r>
+      <w:r>
+        <w:rPr>
+          <w:color w:val="FF0000"/>
+          <w:sz w:val="22"/>
+          <w:szCs w:val="22"/>
+        </w:rPr>
+        <w:t>44.371113</w:t>
+      </w:r>
+      <w:r>
+        <w:rPr>
+          <w:color w:val="002060"/>
+          <w:sz w:val="22"/>
+          <w:szCs w:val="22"/>
+        </w:rPr>
+        <w:t>,</w:t>
+      </w:r>
+      <w:r>
+        <w:rPr>
+          <w:color w:val="FF0000"/>
+          <w:sz w:val="22"/>
+          <w:szCs w:val="22"/>
+        </w:rPr>
+        <w:t>0.318020731</w:t>
+      </w:r>
+      <w:r>
+        <w:rPr>
+          <w:color w:val="002060"/>
+          <w:sz w:val="22"/>
+          <w:szCs w:val="22"/>
+        </w:rPr>
+        <w:t>,</w:t>
+      </w:r>
+      <w:r>
+        <w:rPr>
+          <w:color w:val="FF0000"/>
+          <w:sz w:val="22"/>
+          <w:szCs w:val="22"/>
+        </w:rPr>
+        <w:t>6.9663258</w:t>
+      </w:r>
+      <w:r>
+        <w:rPr>
+          <w:sz w:val="22"/>
+          <w:szCs w:val="22"/>
+        </w:rPr>
+        <w:t>,</w:t>
+      </w:r>
+      <w:r>
+        <w:rPr>
+          <w:color w:val="7030A0"/>
+          <w:sz w:val="22"/>
+          <w:szCs w:val="22"/>
+        </w:rPr>
+        <w:t>queue</w:t>
+      </w:r>
+    </w:p>
+    <w:p>
+      <w:pPr>
+        <w:rPr>
+          <w:sz w:val="22"/>
+          <w:szCs w:val="22"/>
+        </w:rPr>
+      </w:pPr>
+    </w:p>
+    <w:p>
+      <w:pPr>
+        <w:rPr>
+          <w:sz w:val="22"/>
+          <w:szCs w:val="22"/>
+        </w:rPr>
+      </w:pPr>
+      <w:r>
+        <w:rPr>
+          <w:sz w:val="22"/>
+          <w:szCs w:val="22"/>
+        </w:rPr>
+        <w:t>Blue</w:t>
+      </w:r>
+      <w:r>
+        <w:rPr>
+          <w:sz w:val="22"/>
+          <w:szCs w:val="22"/>
+        </w:rPr>
+        <w:t xml:space="preserve"> is agent </w:t>
+      </w:r>
+      <w:r>
+        <w:rPr>
+          <w:sz w:val="22"/>
+          <w:szCs w:val="22"/>
+        </w:rPr>
+        <w:t>id; each agent has its unique id</w:t>
+      </w:r>
+      <w:r>
+        <w:rPr>
+          <w:sz w:val="22"/>
+          <w:szCs w:val="22"/>
+        </w:rPr>
+        <w:t>.</w:t>
+      </w:r>
+    </w:p>
+    <w:p>
+      <w:pPr>
+        <w:rPr>
+          <w:sz w:val="22"/>
+          <w:szCs w:val="22"/>
+        </w:rPr>
+      </w:pPr>
+      <w:r>
+        <w:rPr>
+          <w:sz w:val="22"/>
+          <w:szCs w:val="22"/>
+        </w:rPr>
+        <w:lastRenderedPageBreak/>
+        <w:t xml:space="preserve">Green is agent’s enter </w:t>
+      </w:r>
+      <w:r>
+        <w:rPr>
+          <w:sz w:val="22"/>
+          <w:szCs w:val="22"/>
+        </w:rPr>
+        <w:t>time;</w:t>
+      </w:r>
+      <w:r>
+        <w:rPr>
+          <w:sz w:val="22"/>
+          <w:szCs w:val="22"/>
+        </w:rPr>
+        <w:t xml:space="preserve"> </w:t>
+      </w:r>
+      <w:r>
+        <w:rPr>
+          <w:i/>
+          <w:iCs/>
+          <w:sz w:val="22"/>
+          <w:szCs w:val="22"/>
+        </w:rPr>
+        <w:t>3656</w:t>
+      </w:r>
+      <w:r>
+        <w:rPr>
+          <w:sz w:val="22"/>
+          <w:szCs w:val="22"/>
+        </w:rPr>
+        <w:t xml:space="preserve"> means agent enter</w:t>
+      </w:r>
+      <w:r>
+        <w:rPr>
+          <w:sz w:val="22"/>
+          <w:szCs w:val="22"/>
+        </w:rPr>
+        <w:t>s</w:t>
+      </w:r>
+      <w:r>
+        <w:rPr>
+          <w:sz w:val="22"/>
+          <w:szCs w:val="22"/>
+        </w:rPr>
+        <w:t xml:space="preserve"> the scene at 3656 million second.</w:t>
+      </w:r>
+    </w:p>
+    <w:p>
+      <w:pPr>
+        <w:rPr>
+          <w:sz w:val="22"/>
+          <w:szCs w:val="22"/>
+        </w:rPr>
+      </w:pPr>
+      <w:r>
+        <w:rPr>
+          <w:sz w:val="22"/>
+          <w:szCs w:val="22"/>
+        </w:rPr>
+        <w:t xml:space="preserve">Orange is start’s start position (x </w:t>
+      </w:r>
+      <w:r>
+        <w:rPr>
+          <w:sz w:val="22"/>
+          <w:szCs w:val="22"/>
+        </w:rPr>
+        <w:t>coordinate, z</w:t>
+      </w:r>
+      <w:r>
+        <w:rPr>
+          <w:sz w:val="22"/>
+          <w:szCs w:val="22"/>
+        </w:rPr>
+        <w:t xml:space="preserve"> coordinate, y coordinate).</w:t>
+      </w:r>
+    </w:p>
+    <w:p>
+      <w:pPr>
+        <w:rPr>
+          <w:sz w:val="22"/>
+          <w:szCs w:val="22"/>
+        </w:rPr>
+      </w:pPr>
+      <w:r>
+        <w:rPr>
+          <w:sz w:val="22"/>
+          <w:szCs w:val="22"/>
+        </w:rPr>
+        <w:t>Red</w:t>
+      </w:r>
+      <w:r>
+        <w:rPr>
+          <w:sz w:val="22"/>
+          <w:szCs w:val="22"/>
+        </w:rPr>
+        <w:t xml:space="preserve"> is start’s </w:t>
+      </w:r>
+      <w:r>
+        <w:rPr>
+          <w:sz w:val="22"/>
+          <w:szCs w:val="22"/>
+        </w:rPr>
+        <w:t>end</w:t>
+      </w:r>
+      <w:r>
+        <w:rPr>
+          <w:sz w:val="22"/>
+          <w:szCs w:val="22"/>
+        </w:rPr>
+        <w:t xml:space="preserve"> position (x </w:t>
+      </w:r>
+      <w:r>
+        <w:rPr>
+          <w:sz w:val="22"/>
+          <w:szCs w:val="22"/>
+        </w:rPr>
+        <w:t>coordinate, z</w:t>
+      </w:r>
+      <w:r>
+        <w:rPr>
+          <w:sz w:val="22"/>
+          <w:szCs w:val="22"/>
+        </w:rPr>
+        <w:t xml:space="preserve"> coordinate, y coordinate).</w:t>
+      </w:r>
+    </w:p>
+    <w:p>
+      <w:pPr>
+        <w:rPr>
+          <w:sz w:val="22"/>
+          <w:szCs w:val="22"/>
+        </w:rPr>
+      </w:pPr>
+      <w:r>
+        <w:rPr>
+          <w:sz w:val="22"/>
+          <w:szCs w:val="22"/>
+        </w:rPr>
+        <w:t>Purple is agent’s behavior mode.</w:t>
+      </w:r>
+    </w:p>
+    <w:p>
+      <w:pPr>
+        <w:rPr>
+          <w:sz w:val="22"/>
+          <w:szCs w:val="22"/>
+        </w:rPr>
+      </w:pPr>
+    </w:p>
+    <w:p>
+      <w:pPr>
+        <w:rPr>
+          <w:sz w:val="22"/>
+          <w:szCs w:val="22"/>
+        </w:rPr>
+      </w:pPr>
+      <w:r>
+        <w:rPr>
+          <w:sz w:val="22"/>
+          <w:szCs w:val="22"/>
+        </w:rPr>
+        <w:t>In the simulation</w:t>
+      </w:r>
+      <w:r>
+        <w:rPr>
+          <w:sz w:val="22"/>
+          <w:szCs w:val="22"/>
+        </w:rPr>
+        <w:t>, there has two type of status among agents, pair and individual.</w:t>
+      </w:r>
+      <w:r>
+        <w:rPr>
+          <w:sz w:val="22"/>
+          <w:szCs w:val="22"/>
+        </w:rPr>
+        <w:t xml:space="preserve"> </w:t>
+      </w:r>
+      <w:r>
+        <w:rPr>
+          <w:sz w:val="22"/>
+          <w:szCs w:val="22"/>
+        </w:rPr>
+        <w:t xml:space="preserve">To </w:t>
+      </w:r>
+      <w:r>
+        <w:rPr>
+          <w:sz w:val="22"/>
+          <w:szCs w:val="22"/>
+        </w:rPr>
+        <w:t>determine agent is in pair mode or individual mode</w:t>
+      </w:r>
+      <w:r>
+        <w:rPr>
+          <w:sz w:val="22"/>
+          <w:szCs w:val="22"/>
+        </w:rPr>
+        <w:t xml:space="preserve">, input data of agent has to follow specific pattern. </w:t>
+      </w:r>
+    </w:p>
+    <w:p>
+      <w:pPr>
         <w:rPr>
           <w:rFonts w:hint="eastAsia"/>
-          <w:b/>
-          <w:bCs/>
-          <w:sz w:val="22"/>
-          <w:szCs w:val="22"/>
-        </w:rPr>
-        <w:t>i</w:t>
-      </w:r>
-      <w:r>
-        <w:rPr>
-          <w:b/>
-          <w:bCs/>
-          <w:sz w:val="22"/>
-          <w:szCs w:val="22"/>
-        </w:rPr>
-        <w:t xml:space="preserve">mplementation detail </w:t>
-      </w:r>
-      <w:r>
-        <w:rPr>
-          <w:b/>
-          <w:bCs/>
-          <w:sz w:val="22"/>
-          <w:szCs w:val="22"/>
-        </w:rPr>
-        <w:t>starts</w:t>
-      </w:r>
-      <w:r>
-        <w:rPr>
-          <w:b/>
-          <w:bCs/>
-          <w:sz w:val="22"/>
-          <w:szCs w:val="22"/>
-        </w:rPr>
-        <w:t xml:space="preserve"> here</w:t>
-      </w:r>
-      <w:r>
-        <w:rPr>
-          <w:b/>
-          <w:bCs/>
-          <w:sz w:val="22"/>
-          <w:szCs w:val="22"/>
-        </w:rPr>
-        <w:t xml:space="preserve">   </w:t>
-      </w:r>
-      <w:r>
-        <w:rPr>
-          <w:b/>
-          <w:bCs/>
-          <w:sz w:val="22"/>
-          <w:szCs w:val="22"/>
-        </w:rPr>
-        <w:t>//////////</w:t>
-      </w:r>
-    </w:p>
-    <w:p>
-      <w:pPr>
-        <w:rPr>
-          <w:b/>
-          <w:bCs/>
-          <w:sz w:val="22"/>
-          <w:szCs w:val="22"/>
-        </w:rPr>
-      </w:pPr>
-      <w:r>
-        <w:rPr>
-          <w:b/>
-          <w:bCs/>
-          <w:sz w:val="22"/>
-          <w:szCs w:val="22"/>
-          <w:highlight w:val="yellow"/>
-        </w:rPr>
-        <w:t>Input Data</w:t>
-      </w:r>
-      <w:r>
-        <w:rPr>
-          <w:b/>
-          <w:bCs/>
-          <w:sz w:val="22"/>
-          <w:szCs w:val="22"/>
-        </w:rPr>
-        <w:t xml:space="preserve"> Initialization</w:t>
-      </w:r>
-    </w:p>
-    <w:p>
-      <w:pPr>
-        <w:rPr>
-          <w:sz w:val="22"/>
-          <w:szCs w:val="22"/>
-        </w:rPr>
-      </w:pPr>
-      <w:r>
-        <w:rPr>
-          <w:sz w:val="22"/>
-          <w:szCs w:val="22"/>
-        </w:rPr>
-        <w:t>[</w:t>
-      </w:r>
-    </w:p>
-    <w:p>
-      <w:pPr>
-        <w:ind w:firstLine="360"/>
-        <w:rPr>
-          <w:sz w:val="22"/>
-          <w:szCs w:val="22"/>
-        </w:rPr>
-      </w:pPr>
-      <w:r>
-        <w:rPr>
-          <w:sz w:val="22"/>
-          <w:szCs w:val="22"/>
-        </w:rPr>
-        <w:t>Input data focus on:</w:t>
+          <w:sz w:val="22"/>
+          <w:szCs w:val="22"/>
+        </w:rPr>
+      </w:pPr>
+      <w:r>
+        <w:rPr>
+          <w:sz w:val="22"/>
+          <w:szCs w:val="22"/>
+        </w:rPr>
+        <w:t>A</w:t>
+      </w:r>
+      <w:r>
+        <w:rPr>
+          <w:sz w:val="22"/>
+          <w:szCs w:val="22"/>
+        </w:rPr>
+        <w:t>gent</w:t>
+      </w:r>
+      <w:r>
+        <w:rPr>
+          <w:sz w:val="22"/>
+          <w:szCs w:val="22"/>
+        </w:rPr>
+        <w:t>s</w:t>
+      </w:r>
+      <w:r>
+        <w:rPr>
+          <w:sz w:val="22"/>
+          <w:szCs w:val="22"/>
+        </w:rPr>
+        <w:t xml:space="preserve"> </w:t>
+      </w:r>
+      <w:r>
+        <w:rPr>
+          <w:sz w:val="22"/>
+          <w:szCs w:val="22"/>
+        </w:rPr>
+        <w:t xml:space="preserve">in pair relationship requires both agents </w:t>
+      </w:r>
+      <w:r>
+        <w:rPr>
+          <w:sz w:val="22"/>
+          <w:szCs w:val="22"/>
+        </w:rPr>
+        <w:t xml:space="preserve">enter the scene </w:t>
+      </w:r>
+      <w:r>
+        <w:rPr>
+          <w:sz w:val="22"/>
+          <w:szCs w:val="22"/>
+        </w:rPr>
+        <w:t xml:space="preserve">at the same time, same position, </w:t>
+      </w:r>
+      <w:r>
+        <w:rPr>
+          <w:sz w:val="22"/>
+          <w:szCs w:val="22"/>
+        </w:rPr>
+        <w:t xml:space="preserve">and </w:t>
+      </w:r>
+      <w:r>
+        <w:rPr>
+          <w:sz w:val="22"/>
+          <w:szCs w:val="22"/>
+        </w:rPr>
+        <w:t>walk out of the scene at the same position</w:t>
+      </w:r>
+      <w:r>
+        <w:rPr>
+          <w:sz w:val="22"/>
+          <w:szCs w:val="22"/>
+        </w:rPr>
+        <w:t>. Thus</w:t>
+      </w:r>
+      <w:r>
+        <w:rPr>
+          <w:sz w:val="22"/>
+          <w:szCs w:val="22"/>
+        </w:rPr>
+        <w:t>,</w:t>
+      </w:r>
+      <w:r>
+        <w:rPr>
+          <w:sz w:val="22"/>
+          <w:szCs w:val="22"/>
+        </w:rPr>
+        <w:t xml:space="preserve"> </w:t>
+      </w:r>
+      <w:r>
+        <w:rPr>
+          <w:sz w:val="22"/>
+          <w:szCs w:val="22"/>
+        </w:rPr>
+        <w:t xml:space="preserve">the </w:t>
+      </w:r>
+      <w:r>
+        <w:rPr>
+          <w:sz w:val="22"/>
+          <w:szCs w:val="22"/>
+        </w:rPr>
+        <w:t xml:space="preserve">difference between </w:t>
+      </w:r>
+      <w:r>
+        <w:rPr>
+          <w:sz w:val="22"/>
+          <w:szCs w:val="22"/>
+        </w:rPr>
+        <w:t>enter time</w:t>
+      </w:r>
+      <w:r>
+        <w:rPr>
+          <w:sz w:val="22"/>
+          <w:szCs w:val="22"/>
+        </w:rPr>
+        <w:t xml:space="preserve">s of every pair </w:t>
+      </w:r>
+      <w:r>
+        <w:rPr>
+          <w:sz w:val="22"/>
+          <w:szCs w:val="22"/>
+        </w:rPr>
+        <w:t>agents</w:t>
+      </w:r>
+      <w:r>
+        <w:rPr>
+          <w:sz w:val="22"/>
+          <w:szCs w:val="22"/>
+        </w:rPr>
+        <w:t xml:space="preserve"> is 5</w:t>
+      </w:r>
+      <w:r>
+        <w:rPr>
+          <w:sz w:val="22"/>
+          <w:szCs w:val="22"/>
+        </w:rPr>
+        <w:t xml:space="preserve">, </w:t>
+      </w:r>
+      <w:r>
+        <w:rPr>
+          <w:rFonts w:hint="eastAsia"/>
+          <w:sz w:val="22"/>
+          <w:szCs w:val="22"/>
+        </w:rPr>
+        <w:t>difference</w:t>
+      </w:r>
+      <w:r>
+        <w:rPr>
+          <w:sz w:val="22"/>
+          <w:szCs w:val="22"/>
+        </w:rPr>
+        <w:t xml:space="preserve"> between start/end positions of pair agents also has certain limitation.</w:t>
       </w:r>
     </w:p>
     <w:p>
@@ -1068,7 +1886,7 @@
         <w:pStyle w:val="ListParagraph"/>
         <w:numPr>
           <w:ilvl w:val="0"/>
-          <w:numId w:val="2"/>
+          <w:numId w:val="4"/>
         </w:numPr>
         <w:rPr>
           <w:sz w:val="22"/>
@@ -1080,7 +1898,35 @@
           <w:sz w:val="22"/>
           <w:szCs w:val="22"/>
         </w:rPr>
-        <w:t>Start position</w:t>
+        <w:t>Start position,</w:t>
+      </w:r>
+      <w:r>
+        <w:rPr>
+          <w:sz w:val="22"/>
+          <w:szCs w:val="22"/>
+        </w:rPr>
+        <w:t xml:space="preserve"> e</w:t>
+      </w:r>
+      <w:r>
+        <w:rPr>
+          <w:sz w:val="22"/>
+          <w:szCs w:val="22"/>
+        </w:rPr>
+        <w:t xml:space="preserve">nd position and </w:t>
+      </w:r>
+      <w:r>
+        <w:rPr>
+          <w:sz w:val="22"/>
+          <w:szCs w:val="22"/>
+        </w:rPr>
+        <w:t>enter</w:t>
+      </w:r>
+      <w:r>
+        <w:rPr>
+          <w:sz w:val="22"/>
+          <w:szCs w:val="22"/>
+        </w:rPr>
+        <w:t xml:space="preserve"> time determine agents’ friend relationship.</w:t>
       </w:r>
     </w:p>
     <w:p>
@@ -1088,7 +1934,7 @@
         <w:pStyle w:val="ListParagraph"/>
         <w:numPr>
           <w:ilvl w:val="0"/>
-          <w:numId w:val="2"/>
+          <w:numId w:val="4"/>
         </w:numPr>
         <w:rPr>
           <w:sz w:val="22"/>
@@ -1100,7 +1946,28 @@
           <w:sz w:val="22"/>
           <w:szCs w:val="22"/>
         </w:rPr>
-        <w:t>End position</w:t>
+        <w:t xml:space="preserve">Agent </w:t>
+      </w:r>
+      <w:r>
+        <w:rPr>
+          <w:sz w:val="22"/>
+          <w:szCs w:val="22"/>
+        </w:rPr>
+        <w:t>enter</w:t>
+      </w:r>
+      <w:r>
+        <w:rPr>
+          <w:sz w:val="22"/>
+          <w:szCs w:val="22"/>
+        </w:rPr>
+        <w:t xml:space="preserve"> time determines when agent walk into the scene</w:t>
+      </w:r>
+      <w:r>
+        <w:rPr>
+          <w:sz w:val="22"/>
+          <w:szCs w:val="22"/>
+        </w:rPr>
+        <w:t>.</w:t>
       </w:r>
     </w:p>
     <w:p>
@@ -1108,7 +1975,7 @@
         <w:pStyle w:val="ListParagraph"/>
         <w:numPr>
           <w:ilvl w:val="0"/>
-          <w:numId w:val="2"/>
+          <w:numId w:val="4"/>
         </w:numPr>
         <w:rPr>
           <w:sz w:val="22"/>
@@ -1120,74 +1987,7 @@
           <w:sz w:val="22"/>
           <w:szCs w:val="22"/>
         </w:rPr>
-        <w:t>Agent start time</w:t>
-      </w:r>
-    </w:p>
-    <w:p>
-      <w:pPr>
-        <w:pStyle w:val="ListParagraph"/>
-        <w:numPr>
-          <w:ilvl w:val="1"/>
-          <w:numId w:val="2"/>
-        </w:numPr>
-        <w:rPr>
-          <w:sz w:val="22"/>
-          <w:szCs w:val="22"/>
-        </w:rPr>
-      </w:pPr>
-      <w:r>
-        <w:rPr>
-          <w:sz w:val="22"/>
-          <w:szCs w:val="22"/>
-        </w:rPr>
-        <w:t>Start position, End position</w:t>
-      </w:r>
-      <w:r>
-        <w:rPr>
-          <w:sz w:val="22"/>
-          <w:szCs w:val="22"/>
-        </w:rPr>
-        <w:t xml:space="preserve"> determine where agent start to walk and where agent walk out of scene</w:t>
-      </w:r>
-    </w:p>
-    <w:p>
-      <w:pPr>
-        <w:pStyle w:val="ListParagraph"/>
-        <w:numPr>
-          <w:ilvl w:val="1"/>
-          <w:numId w:val="2"/>
-        </w:numPr>
-        <w:rPr>
-          <w:sz w:val="22"/>
-          <w:szCs w:val="22"/>
-        </w:rPr>
-      </w:pPr>
-      <w:r>
-        <w:rPr>
-          <w:sz w:val="22"/>
-          <w:szCs w:val="22"/>
-        </w:rPr>
-        <w:t>Start position, End position and Agent start time determine agents’ friend relationship.</w:t>
-      </w:r>
-    </w:p>
-    <w:p>
-      <w:pPr>
-        <w:pStyle w:val="ListParagraph"/>
-        <w:numPr>
-          <w:ilvl w:val="1"/>
-          <w:numId w:val="2"/>
-        </w:numPr>
-        <w:rPr>
-          <w:sz w:val="22"/>
-          <w:szCs w:val="22"/>
-        </w:rPr>
-      </w:pPr>
-      <w:r>
-        <w:rPr>
-          <w:sz w:val="22"/>
-          <w:szCs w:val="22"/>
-        </w:rPr>
-        <w:t>Agent start time determines when agent walk into the scene.</w:t>
+        <w:t>Start position and end position determine where agent start to walk and where agent walk out of scene</w:t>
       </w:r>
     </w:p>
     <w:p>
@@ -1195,7 +1995,7 @@
         <w:pStyle w:val="ListParagraph"/>
         <w:numPr>
           <w:ilvl w:val="0"/>
-          <w:numId w:val="2"/>
+          <w:numId w:val="4"/>
         </w:numPr>
         <w:rPr>
           <w:sz w:val="22"/>
@@ -1207,72 +2007,97 @@
           <w:sz w:val="22"/>
           <w:szCs w:val="22"/>
         </w:rPr>
-        <w:t>Agent Id</w:t>
-      </w:r>
-    </w:p>
-    <w:p>
-      <w:pPr>
-        <w:pStyle w:val="ListParagraph"/>
-        <w:numPr>
-          <w:ilvl w:val="0"/>
-          <w:numId w:val="2"/>
-        </w:numPr>
-        <w:rPr>
-          <w:sz w:val="22"/>
-          <w:szCs w:val="22"/>
-        </w:rPr>
-      </w:pPr>
-      <w:r>
-        <w:rPr>
-          <w:sz w:val="22"/>
-          <w:szCs w:val="22"/>
-        </w:rPr>
-        <w:lastRenderedPageBreak/>
-        <w:t>Agent Behavior Mode</w:t>
-      </w:r>
-    </w:p>
-    <w:p>
-      <w:pPr>
-        <w:pStyle w:val="ListParagraph"/>
-        <w:numPr>
-          <w:ilvl w:val="1"/>
-          <w:numId w:val="2"/>
-        </w:numPr>
-        <w:rPr>
-          <w:sz w:val="22"/>
-          <w:szCs w:val="22"/>
-        </w:rPr>
-      </w:pPr>
-      <w:r>
-        <w:rPr>
-          <w:sz w:val="22"/>
-          <w:szCs w:val="22"/>
-        </w:rPr>
-        <w:t>Agent Behavior Mode determines how agent behave – queue up to form line, flee or walk from start position to end position</w:t>
-      </w:r>
-      <w:r>
-        <w:rPr>
-          <w:sz w:val="22"/>
-          <w:szCs w:val="22"/>
-        </w:rPr>
-        <w:t>.</w:t>
-      </w:r>
-      <w:bookmarkStart w:id="0" w:name="_GoBack"/>
-      <w:bookmarkEnd w:id="0"/>
-    </w:p>
-    <w:p>
-      <w:pPr>
-        <w:rPr>
-          <w:sz w:val="22"/>
-          <w:szCs w:val="22"/>
-        </w:rPr>
-      </w:pPr>
-      <w:r>
-        <w:rPr>
-          <w:sz w:val="22"/>
-          <w:szCs w:val="22"/>
-        </w:rPr>
-        <w:t>]</w:t>
+        <w:t>Agent</w:t>
+      </w:r>
+      <w:r>
+        <w:rPr>
+          <w:sz w:val="22"/>
+          <w:szCs w:val="22"/>
+        </w:rPr>
+        <w:t>’s</w:t>
+      </w:r>
+      <w:r>
+        <w:rPr>
+          <w:sz w:val="22"/>
+          <w:szCs w:val="22"/>
+        </w:rPr>
+        <w:t xml:space="preserve"> </w:t>
+      </w:r>
+      <w:r>
+        <w:rPr>
+          <w:sz w:val="22"/>
+          <w:szCs w:val="22"/>
+        </w:rPr>
+        <w:t>b</w:t>
+      </w:r>
+      <w:r>
+        <w:rPr>
+          <w:sz w:val="22"/>
+          <w:szCs w:val="22"/>
+        </w:rPr>
+        <w:t xml:space="preserve">ehavior </w:t>
+      </w:r>
+      <w:r>
+        <w:rPr>
+          <w:sz w:val="22"/>
+          <w:szCs w:val="22"/>
+        </w:rPr>
+        <w:t>m</w:t>
+      </w:r>
+      <w:r>
+        <w:rPr>
+          <w:sz w:val="22"/>
+          <w:szCs w:val="22"/>
+        </w:rPr>
+        <w:t xml:space="preserve">ode determines how agent behave – queue up to form line, flee or </w:t>
+      </w:r>
+      <w:r>
+        <w:rPr>
+          <w:sz w:val="22"/>
+          <w:szCs w:val="22"/>
+        </w:rPr>
+        <w:t xml:space="preserve">simply </w:t>
+      </w:r>
+      <w:r>
+        <w:rPr>
+          <w:sz w:val="22"/>
+          <w:szCs w:val="22"/>
+        </w:rPr>
+        <w:t>walk from start position to end positio</w:t>
+      </w:r>
+      <w:r>
+        <w:rPr>
+          <w:sz w:val="22"/>
+          <w:szCs w:val="22"/>
+        </w:rPr>
+        <w:t>n.</w:t>
+      </w:r>
+    </w:p>
+    <w:p>
+      <w:pPr>
+        <w:rPr>
+          <w:sz w:val="22"/>
+          <w:szCs w:val="22"/>
+        </w:rPr>
+      </w:pPr>
+    </w:p>
+    <w:p>
+      <w:pPr>
+        <w:rPr>
+          <w:b/>
+          <w:bCs/>
+          <w:sz w:val="22"/>
+          <w:szCs w:val="22"/>
+        </w:rPr>
+      </w:pPr>
+      <w:r>
+        <w:rPr>
+          <w:b/>
+          <w:bCs/>
+          <w:sz w:val="22"/>
+          <w:szCs w:val="22"/>
+        </w:rPr>
+        <w:t>Environment Initialization</w:t>
       </w:r>
     </w:p>
     <w:p>
@@ -1403,109 +2228,502 @@
           <w:szCs w:val="22"/>
         </w:rPr>
       </w:pPr>
-    </w:p>
-    <w:p>
-      <w:pPr>
-        <w:rPr>
-          <w:sz w:val="22"/>
-          <w:szCs w:val="22"/>
-        </w:rPr>
-      </w:pPr>
-    </w:p>
-    <w:p>
-      <w:pPr>
-        <w:rPr>
-          <w:sz w:val="22"/>
-          <w:szCs w:val="22"/>
-        </w:rPr>
-      </w:pPr>
-    </w:p>
-    <w:p>
-      <w:pPr>
-        <w:rPr>
+      <w:r>
+        <w:rPr>
+          <w:sz w:val="22"/>
+          <w:szCs w:val="22"/>
+        </w:rPr>
+        <w:t>Before start to simulate, we will first initialize agent’s relationship based on the input data that we mentioned above.</w:t>
+      </w:r>
+      <w:r>
+        <w:rPr>
+          <w:sz w:val="22"/>
+          <w:szCs w:val="22"/>
+        </w:rPr>
+        <w:t xml:space="preserve"> </w:t>
+      </w:r>
+    </w:p>
+    <w:p>
+      <w:pPr>
+        <w:rPr>
+          <w:sz w:val="22"/>
+          <w:szCs w:val="22"/>
+        </w:rPr>
+      </w:pPr>
+    </w:p>
+    <w:p>
+      <w:pPr>
+        <w:autoSpaceDE w:val="0"/>
+        <w:autoSpaceDN w:val="0"/>
+        <w:adjustRightInd w:val="0"/>
+        <w:ind w:firstLine="720"/>
+        <w:rPr>
+          <w:rFonts w:ascii="Monaco" w:hAnsi="Monaco" w:cs="Monaco"/>
+          <w:sz w:val="18"/>
+          <w:szCs w:val="18"/>
+        </w:rPr>
+      </w:pPr>
+      <w:r>
+        <w:rPr>
+          <w:rFonts w:ascii="Monaco" w:hAnsi="Monaco" w:cs="Monaco"/>
           <w:b/>
           <w:bCs/>
-          <w:sz w:val="22"/>
-          <w:szCs w:val="22"/>
-        </w:rPr>
-      </w:pPr>
-      <w:r>
+          <w:color w:val="7F0055"/>
+          <w:sz w:val="18"/>
+          <w:szCs w:val="18"/>
+        </w:rPr>
+        <w:t>if</w:t>
+      </w:r>
+      <w:r>
+        <w:rPr>
+          <w:rFonts w:ascii="Monaco" w:hAnsi="Monaco" w:cs="Monaco"/>
+          <w:color w:val="000000"/>
+          <w:sz w:val="18"/>
+          <w:szCs w:val="18"/>
+        </w:rPr>
+        <w:t xml:space="preserve"> (</w:t>
+      </w:r>
+      <w:r>
+        <w:rPr>
+          <w:rFonts w:ascii="Monaco" w:hAnsi="Monaco" w:cs="Monaco"/>
+          <w:i/>
+          <w:iCs/>
+          <w:color w:val="0000C0"/>
+          <w:sz w:val="18"/>
+          <w:szCs w:val="18"/>
+        </w:rPr>
+        <w:t>count</w:t>
+      </w:r>
+      <w:r>
+        <w:rPr>
+          <w:rFonts w:ascii="Monaco" w:hAnsi="Monaco" w:cs="Monaco"/>
+          <w:color w:val="000000"/>
+          <w:sz w:val="18"/>
+          <w:szCs w:val="18"/>
+        </w:rPr>
+        <w:t xml:space="preserve"> == 0) {</w:t>
+      </w:r>
+    </w:p>
+    <w:p>
+      <w:pPr>
+        <w:autoSpaceDE w:val="0"/>
+        <w:autoSpaceDN w:val="0"/>
+        <w:adjustRightInd w:val="0"/>
+        <w:rPr>
+          <w:rFonts w:ascii="Monaco" w:hAnsi="Monaco" w:cs="Monaco"/>
+          <w:sz w:val="18"/>
+          <w:szCs w:val="18"/>
+        </w:rPr>
+      </w:pPr>
+      <w:r>
+        <w:rPr>
+          <w:rFonts w:ascii="Monaco" w:hAnsi="Monaco" w:cs="Monaco"/>
+          <w:color w:val="000000"/>
+          <w:sz w:val="18"/>
+          <w:szCs w:val="18"/>
+        </w:rPr>
+        <w:t xml:space="preserve">    </w:t>
+      </w:r>
+      <w:r>
+        <w:rPr>
+          <w:rFonts w:ascii="Monaco" w:hAnsi="Monaco" w:cs="Monaco"/>
+          <w:color w:val="000000"/>
+          <w:sz w:val="18"/>
+          <w:szCs w:val="18"/>
+        </w:rPr>
+        <w:tab/>
+      </w:r>
+      <w:r>
+        <w:rPr>
+          <w:rFonts w:ascii="Monaco" w:hAnsi="Monaco" w:cs="Monaco"/>
+          <w:color w:val="000000"/>
+          <w:sz w:val="18"/>
+          <w:szCs w:val="18"/>
+        </w:rPr>
+        <w:tab/>
+        <w:t>initGates(10, 0);</w:t>
+      </w:r>
+    </w:p>
+    <w:p>
+      <w:pPr>
+        <w:autoSpaceDE w:val="0"/>
+        <w:autoSpaceDN w:val="0"/>
+        <w:adjustRightInd w:val="0"/>
+        <w:rPr>
+          <w:rFonts w:ascii="Monaco" w:hAnsi="Monaco" w:cs="Monaco"/>
+          <w:sz w:val="18"/>
+          <w:szCs w:val="18"/>
+        </w:rPr>
+      </w:pPr>
+      <w:r>
+        <w:rPr>
+          <w:rFonts w:ascii="Monaco" w:hAnsi="Monaco" w:cs="Monaco"/>
+          <w:color w:val="000000"/>
+          <w:sz w:val="18"/>
+          <w:szCs w:val="18"/>
+        </w:rPr>
+        <w:t xml:space="preserve">    </w:t>
+      </w:r>
+      <w:r>
+        <w:rPr>
+          <w:rFonts w:ascii="Monaco" w:hAnsi="Monaco" w:cs="Monaco"/>
+          <w:color w:val="000000"/>
+          <w:sz w:val="18"/>
+          <w:szCs w:val="18"/>
+        </w:rPr>
+        <w:tab/>
+      </w:r>
+      <w:r>
+        <w:rPr>
+          <w:rFonts w:ascii="Monaco" w:hAnsi="Monaco" w:cs="Monaco"/>
+          <w:color w:val="000000"/>
+          <w:sz w:val="18"/>
+          <w:szCs w:val="18"/>
+        </w:rPr>
+        <w:tab/>
+        <w:t>initAgentCheckTime();</w:t>
+      </w:r>
+    </w:p>
+    <w:p>
+      <w:pPr>
+        <w:autoSpaceDE w:val="0"/>
+        <w:autoSpaceDN w:val="0"/>
+        <w:adjustRightInd w:val="0"/>
+        <w:rPr>
+          <w:rFonts w:ascii="Monaco" w:hAnsi="Monaco" w:cs="Monaco"/>
+          <w:sz w:val="18"/>
+          <w:szCs w:val="18"/>
+        </w:rPr>
+      </w:pPr>
+      <w:r>
+        <w:rPr>
+          <w:rFonts w:ascii="Monaco" w:hAnsi="Monaco" w:cs="Monaco"/>
+          <w:color w:val="000000"/>
+          <w:sz w:val="18"/>
+          <w:szCs w:val="18"/>
+        </w:rPr>
+        <w:t xml:space="preserve">    </w:t>
+      </w:r>
+      <w:r>
+        <w:rPr>
+          <w:rFonts w:ascii="Monaco" w:hAnsi="Monaco" w:cs="Monaco"/>
+          <w:color w:val="000000"/>
+          <w:sz w:val="18"/>
+          <w:szCs w:val="18"/>
+        </w:rPr>
+        <w:tab/>
+      </w:r>
+      <w:r>
+        <w:rPr>
+          <w:rFonts w:ascii="Monaco" w:hAnsi="Monaco" w:cs="Monaco"/>
+          <w:color w:val="000000"/>
+          <w:sz w:val="18"/>
+          <w:szCs w:val="18"/>
+        </w:rPr>
+        <w:tab/>
+        <w:t>initAgentGateOption(</w:t>
+      </w:r>
+      <w:r>
+        <w:rPr>
+          <w:rFonts w:ascii="Monaco" w:hAnsi="Monaco" w:cs="Monaco"/>
+          <w:color w:val="6A3E3E"/>
+          <w:sz w:val="18"/>
+          <w:szCs w:val="18"/>
+        </w:rPr>
+        <w:t>agents</w:t>
+      </w:r>
+      <w:r>
+        <w:rPr>
+          <w:rFonts w:ascii="Monaco" w:hAnsi="Monaco" w:cs="Monaco"/>
+          <w:color w:val="000000"/>
+          <w:sz w:val="18"/>
+          <w:szCs w:val="18"/>
+        </w:rPr>
+        <w:t xml:space="preserve">, </w:t>
+      </w:r>
+      <w:r>
+        <w:rPr>
+          <w:rFonts w:ascii="Monaco" w:hAnsi="Monaco" w:cs="Monaco"/>
+          <w:i/>
+          <w:iCs/>
+          <w:color w:val="0000C0"/>
+          <w:sz w:val="18"/>
+          <w:szCs w:val="18"/>
+        </w:rPr>
+        <w:t>GateAll1</w:t>
+      </w:r>
+      <w:r>
+        <w:rPr>
+          <w:rFonts w:ascii="Monaco" w:hAnsi="Monaco" w:cs="Monaco"/>
+          <w:color w:val="000000"/>
+          <w:sz w:val="18"/>
+          <w:szCs w:val="18"/>
+        </w:rPr>
+        <w:t>);</w:t>
+      </w:r>
+    </w:p>
+    <w:p>
+      <w:pPr>
+        <w:autoSpaceDE w:val="0"/>
+        <w:autoSpaceDN w:val="0"/>
+        <w:adjustRightInd w:val="0"/>
+        <w:rPr>
+          <w:rFonts w:ascii="Monaco" w:hAnsi="Monaco" w:cs="Monaco"/>
+          <w:sz w:val="18"/>
+          <w:szCs w:val="18"/>
+        </w:rPr>
+      </w:pPr>
+      <w:r>
+        <w:rPr>
+          <w:rFonts w:ascii="Monaco" w:hAnsi="Monaco" w:cs="Monaco"/>
+          <w:color w:val="000000"/>
+          <w:sz w:val="18"/>
+          <w:szCs w:val="18"/>
+        </w:rPr>
+        <w:t xml:space="preserve">    </w:t>
+      </w:r>
+      <w:r>
+        <w:rPr>
+          <w:rFonts w:ascii="Monaco" w:hAnsi="Monaco" w:cs="Monaco"/>
+          <w:color w:val="000000"/>
+          <w:sz w:val="18"/>
+          <w:szCs w:val="18"/>
+        </w:rPr>
+        <w:tab/>
+      </w:r>
+      <w:r>
+        <w:rPr>
+          <w:rFonts w:ascii="Monaco" w:hAnsi="Monaco" w:cs="Monaco"/>
+          <w:color w:val="000000"/>
+          <w:sz w:val="18"/>
+          <w:szCs w:val="18"/>
+        </w:rPr>
+        <w:tab/>
+        <w:t>initFrdRelationship (</w:t>
+      </w:r>
+      <w:r>
+        <w:rPr>
+          <w:rFonts w:ascii="Monaco" w:hAnsi="Monaco" w:cs="Monaco"/>
+          <w:color w:val="6A3E3E"/>
+          <w:sz w:val="18"/>
+          <w:szCs w:val="18"/>
+        </w:rPr>
+        <w:t>agents</w:t>
+      </w:r>
+      <w:r>
+        <w:rPr>
+          <w:rFonts w:ascii="Monaco" w:hAnsi="Monaco" w:cs="Monaco"/>
+          <w:color w:val="000000"/>
+          <w:sz w:val="18"/>
+          <w:szCs w:val="18"/>
+        </w:rPr>
+        <w:t>);</w:t>
+      </w:r>
+    </w:p>
+    <w:p>
+      <w:pPr>
+        <w:autoSpaceDE w:val="0"/>
+        <w:autoSpaceDN w:val="0"/>
+        <w:adjustRightInd w:val="0"/>
+        <w:rPr>
+          <w:rFonts w:ascii="Monaco" w:hAnsi="Monaco" w:cs="Monaco"/>
+          <w:sz w:val="18"/>
+          <w:szCs w:val="18"/>
+        </w:rPr>
+      </w:pPr>
+      <w:r>
+        <w:rPr>
+          <w:rFonts w:ascii="Monaco" w:hAnsi="Monaco" w:cs="Monaco"/>
+          <w:color w:val="000000"/>
+          <w:sz w:val="18"/>
+          <w:szCs w:val="18"/>
+        </w:rPr>
+        <w:t xml:space="preserve">    </w:t>
+      </w:r>
+      <w:r>
+        <w:rPr>
+          <w:rFonts w:ascii="Monaco" w:hAnsi="Monaco" w:cs="Monaco"/>
+          <w:color w:val="000000"/>
+          <w:sz w:val="18"/>
+          <w:szCs w:val="18"/>
+        </w:rPr>
+        <w:tab/>
+      </w:r>
+      <w:r>
+        <w:rPr>
+          <w:rFonts w:ascii="Monaco" w:hAnsi="Monaco" w:cs="Monaco"/>
+          <w:color w:val="000000"/>
+          <w:sz w:val="18"/>
+          <w:szCs w:val="18"/>
+        </w:rPr>
+        <w:tab/>
+        <w:t>initAgentsAnxiety();</w:t>
+      </w:r>
+    </w:p>
+    <w:p>
+      <w:pPr>
+        <w:autoSpaceDE w:val="0"/>
+        <w:autoSpaceDN w:val="0"/>
+        <w:adjustRightInd w:val="0"/>
+        <w:rPr>
+          <w:rFonts w:ascii="Monaco" w:hAnsi="Monaco" w:cs="Monaco"/>
+          <w:sz w:val="18"/>
+          <w:szCs w:val="18"/>
+        </w:rPr>
+      </w:pPr>
+      <w:r>
+        <w:rPr>
+          <w:rFonts w:ascii="Monaco" w:hAnsi="Monaco" w:cs="Monaco"/>
+          <w:color w:val="000000"/>
+          <w:sz w:val="18"/>
+          <w:szCs w:val="18"/>
+        </w:rPr>
+        <w:t xml:space="preserve">    </w:t>
+      </w:r>
+      <w:r>
+        <w:rPr>
+          <w:rFonts w:ascii="Monaco" w:hAnsi="Monaco" w:cs="Monaco"/>
+          <w:color w:val="000000"/>
+          <w:sz w:val="18"/>
+          <w:szCs w:val="18"/>
+        </w:rPr>
+        <w:tab/>
+      </w:r>
+      <w:r>
+        <w:rPr>
+          <w:rFonts w:ascii="Monaco" w:hAnsi="Monaco" w:cs="Monaco"/>
+          <w:color w:val="000000"/>
+          <w:sz w:val="18"/>
+          <w:szCs w:val="18"/>
+        </w:rPr>
+        <w:tab/>
+      </w:r>
+      <w:r>
+        <w:rPr>
+          <w:rFonts w:ascii="Monaco" w:hAnsi="Monaco" w:cs="Monaco"/>
+          <w:i/>
+          <w:iCs/>
+          <w:color w:val="0000C0"/>
+          <w:sz w:val="18"/>
+          <w:szCs w:val="18"/>
+        </w:rPr>
+        <w:t>count</w:t>
+      </w:r>
+      <w:r>
+        <w:rPr>
+          <w:rFonts w:ascii="Monaco" w:hAnsi="Monaco" w:cs="Monaco"/>
+          <w:color w:val="000000"/>
+          <w:sz w:val="18"/>
+          <w:szCs w:val="18"/>
+        </w:rPr>
+        <w:t>++;</w:t>
+      </w:r>
+    </w:p>
+    <w:p>
+      <w:pPr>
+        <w:rPr>
+          <w:sz w:val="16"/>
+          <w:szCs w:val="16"/>
+        </w:rPr>
+      </w:pPr>
+      <w:r>
+        <w:rPr>
+          <w:rFonts w:ascii="Monaco" w:hAnsi="Monaco" w:cs="Monaco"/>
+          <w:color w:val="000000"/>
+          <w:sz w:val="18"/>
+          <w:szCs w:val="18"/>
+        </w:rPr>
+        <w:t xml:space="preserve">    </w:t>
+      </w:r>
+      <w:r>
+        <w:rPr>
+          <w:rFonts w:ascii="Monaco" w:hAnsi="Monaco" w:cs="Monaco"/>
+          <w:color w:val="000000"/>
+          <w:sz w:val="18"/>
+          <w:szCs w:val="18"/>
+        </w:rPr>
+        <w:tab/>
+        <w:t>}</w:t>
+      </w:r>
+    </w:p>
+    <w:p>
+      <w:pPr>
+        <w:rPr>
+          <w:sz w:val="22"/>
+          <w:szCs w:val="22"/>
+        </w:rPr>
+      </w:pPr>
+    </w:p>
+    <w:p>
+      <w:pPr>
+        <w:rPr>
+          <w:sz w:val="22"/>
+          <w:szCs w:val="22"/>
+        </w:rPr>
+      </w:pPr>
+    </w:p>
+    <w:p>
+      <w:pPr>
+        <w:rPr>
+          <w:sz w:val="22"/>
+          <w:szCs w:val="22"/>
+        </w:rPr>
+      </w:pPr>
+    </w:p>
+    <w:p>
+      <w:pPr>
         <w:rPr>
           <w:b/>
           <w:bCs/>
           <w:sz w:val="22"/>
           <w:szCs w:val="22"/>
         </w:rPr>
-        <w:t>Environment Initialization</w:t>
-      </w:r>
-    </w:p>
-    <w:p>
-      <w:pPr>
-        <w:rPr>
-          <w:sz w:val="22"/>
-          <w:szCs w:val="22"/>
-        </w:rPr>
-      </w:pPr>
-      <w:r>
-        <w:rPr>
-          <w:sz w:val="22"/>
-          <w:szCs w:val="22"/>
-        </w:rPr>
-        <w:t>aaaaaaaa</w:t>
-      </w:r>
-    </w:p>
-    <w:p>
-      <w:pPr>
+      </w:pPr>
+      <w:r>
         <w:rPr>
           <w:b/>
           <w:bCs/>
           <w:sz w:val="22"/>
           <w:szCs w:val="22"/>
         </w:rPr>
-      </w:pPr>
-      <w:r>
+        <w:t>Appearance of Upcoming Agents</w:t>
+      </w:r>
+    </w:p>
+    <w:p>
+      <w:pPr>
+        <w:rPr>
+          <w:sz w:val="22"/>
+          <w:szCs w:val="22"/>
+        </w:rPr>
+      </w:pPr>
+      <w:r>
+        <w:rPr>
+          <w:sz w:val="22"/>
+          <w:szCs w:val="22"/>
+        </w:rPr>
+        <w:t>aaaaaaaa</w:t>
+      </w:r>
+    </w:p>
+    <w:p>
+      <w:pPr>
         <w:rPr>
           <w:b/>
           <w:bCs/>
           <w:sz w:val="22"/>
           <w:szCs w:val="22"/>
         </w:rPr>
-        <w:t>Appearance of Upcoming Agents</w:t>
-      </w:r>
-    </w:p>
-    <w:p>
-      <w:pPr>
-        <w:rPr>
-          <w:sz w:val="22"/>
-          <w:szCs w:val="22"/>
-        </w:rPr>
-      </w:pPr>
-      <w:r>
-        <w:rPr>
-          <w:sz w:val="22"/>
-          <w:szCs w:val="22"/>
-        </w:rPr>
-        <w:t>aaaaaaaa</w:t>
-      </w:r>
-    </w:p>
-    <w:p>
-      <w:pPr>
+      </w:pPr>
+      <w:r>
         <w:rPr>
           <w:b/>
           <w:bCs/>
           <w:sz w:val="22"/>
           <w:szCs w:val="22"/>
         </w:rPr>
-      </w:pPr>
-      <w:r>
-        <w:rPr>
-          <w:b/>
-          <w:bCs/>
-          <w:sz w:val="22"/>
-          <w:szCs w:val="22"/>
-        </w:rPr>
         <w:t>Agent Behavior Implementation</w:t>
       </w:r>
+      <w:bookmarkStart w:id="0" w:name="_GoBack"/>
+      <w:bookmarkEnd w:id="0"/>
     </w:p>
     <w:p>
       <w:pPr>
@@ -1698,15 +2916,7 @@
           <w:sz w:val="22"/>
           <w:szCs w:val="22"/>
         </w:rPr>
-        <w:t xml:space="preserve">QueueBehaviorApp will simulate crowd behaviors such as pair walking, queue up and form single/pair waiting lines, agent switch from one waiting line to the others and then doing security checking. The image below is the mockup demo that demonstrates the scene I will create. In this scene, agents are generated and walk from left to right. Among each agent, some agents might know each other, so they walk with each other while others walk alone. Once agent reach the security gate, agents stop for a few seconds to simulate the security checking process. If the security gate is occupied, the upcoming agents wait behind. Thus, the lines are created. If agents in the line are not satisfied with the length of the line, they will look to the left of right side of line to find out if </w:t>
-      </w:r>
-      <w:r>
-        <w:rPr>
-          <w:sz w:val="22"/>
-          <w:szCs w:val="22"/>
-        </w:rPr>
-        <w:lastRenderedPageBreak/>
-        <w:t>there are any shorter line to go to. If there is a shorter line, the agent will leave its original line and queue up to a better line.</w:t>
+        <w:t>QueueBehaviorApp will simulate crowd behaviors such as pair walking, queue up and form single/pair waiting lines, agent switch from one waiting line to the others and then doing security checking. The image below is the mockup demo that demonstrates the scene I will create. In this scene, agents are generated and walk from left to right. Among each agent, some agents might know each other, so they walk with each other while others walk alone. Once agent reach the security gate, agents stop for a few seconds to simulate the security checking process. If the security gate is occupied, the upcoming agents wait behind. Thus, the lines are created. If agents in the line are not satisfied with the length of the line, they will look to the left of right side of line to find out if there are any shorter line to go to. If there is a shorter line, the agent will leave its original line and queue up to a better line.</w:t>
       </w:r>
     </w:p>
     <w:p>
@@ -1820,6 +3030,7 @@
           <w:sz w:val="22"/>
           <w:szCs w:val="22"/>
         </w:rPr>
+        <w:lastRenderedPageBreak/>
         <w:drawing>
           <wp:inline distT="0" distB="0" distL="0" distR="0" wp14:anchorId="0B311963" wp14:editId="637FBCD8">
             <wp:extent cx="2196533" cy="2349705"/>
@@ -2051,7 +3262,6 @@
           <w:sz w:val="21"/>
           <w:szCs w:val="21"/>
         </w:rPr>
-        <w:lastRenderedPageBreak/>
         <w:t xml:space="preserve">[2] Baig, Mirza Waqar, et al. "Realistic modeling of agents in crowd simulations." 2014 5th International Conference on Intelligent Systems, Modelling and Simulation. IEEE, 2014. </w:t>
       </w:r>
     </w:p>
@@ -2227,6 +3437,208 @@
 <file path=word/numbering.xml><?xml version="1.0" encoding="utf-8"?>
 <w:numbering xmlns:wpc="http://schemas.microsoft.com/office/word/2010/wordprocessingCanvas" xmlns:cx="http://schemas.microsoft.com/office/drawing/2014/chartex" xmlns:cx1="http://schemas.microsoft.com/office/drawing/2015/9/8/chartex" xmlns:cx2="http://schemas.microsoft.com/office/drawing/2015/10/21/chartex" xmlns:cx3="http://schemas.microsoft.com/office/drawing/2016/5/9/chartex" xmlns:cx4="http://schemas.microsoft.com/office/drawing/2016/5/10/chartex" xmlns:cx5="http://schemas.microsoft.com/office/drawing/2016/5/11/chartex" xmlns:cx6="http://schemas.microsoft.com/office/drawing/2016/5/12/chartex" xmlns:cx7="http://schemas.microsoft.com/office/drawing/2016/5/13/chartex" xmlns:cx8="http://schemas.microsoft.com/office/drawing/2016/5/14/chartex" xmlns:mc="http://schemas.openxmlformats.org/markup-compatibility/2006" xmlns:aink="http://schemas.microsoft.com/office/drawing/2016/ink" xmlns:am3d="http://schemas.microsoft.com/office/drawing/2017/model3d" xmlns:o="urn:schemas-microsoft-com:office:office" xmlns:r="http://schemas.openxmlformats.org/officeDocument/2006/relationships" xmlns:m="http://schemas.openxmlformats.org/officeDocument/2006/math" xmlns:v="urn:schemas-microsoft-com:vml" xmlns:wp14="http://schemas.microsoft.com/office/word/2010/wordprocessingDrawing" xmlns:wp="http://schemas.openxmlformats.org/drawingml/2006/wordprocessingDrawing" xmlns:w10="urn:schemas-microsoft-com:office:word" xmlns:w="http://schemas.openxmlformats.org/wordprocessingml/2006/main" xmlns:w14="http://schemas.microsoft.com/office/word/2010/wordml" xmlns:w15="http://schemas.microsoft.com/office/word/2012/wordml" xmlns:w16cid="http://schemas.microsoft.com/office/word/2016/wordml/cid" xmlns:w16se="http://schemas.microsoft.com/office/word/2015/wordml/symex" xmlns:wpg="http://schemas.microsoft.com/office/word/2010/wordprocessingGroup" xmlns:wpi="http://schemas.microsoft.com/office/word/2010/wordprocessingInk" xmlns:wne="http://schemas.microsoft.com/office/word/2006/wordml" xmlns:wps="http://schemas.microsoft.com/office/word/2010/wordprocessingShape" mc:Ignorable="w14 w15 w16se w16cid wp14">
   <w:abstractNum w:abstractNumId="0" w15:restartNumberingAfterBreak="0">
+    <w:nsid w:val="027564EB"/>
+    <w:multiLevelType w:val="hybridMultilevel"/>
+    <w:tmpl w:val="E4181EF4"/>
+    <w:lvl w:ilvl="0" w:tplc="0409000F">
+      <w:start w:val="1"/>
+      <w:numFmt w:val="decimal"/>
+      <w:lvlText w:val="%1."/>
+      <w:lvlJc w:val="left"/>
+      <w:pPr>
+        <w:ind w:left="720" w:hanging="360"/>
+      </w:pPr>
+      <w:rPr>
+        <w:rFonts w:hint="default"/>
+      </w:rPr>
+    </w:lvl>
+    <w:lvl w:ilvl="1" w:tplc="04090019" w:tentative="1">
+      <w:start w:val="1"/>
+      <w:numFmt w:val="lowerLetter"/>
+      <w:lvlText w:val="%2."/>
+      <w:lvlJc w:val="left"/>
+      <w:pPr>
+        <w:ind w:left="1440" w:hanging="360"/>
+      </w:pPr>
+    </w:lvl>
+    <w:lvl w:ilvl="2" w:tplc="0409001B" w:tentative="1">
+      <w:start w:val="1"/>
+      <w:numFmt w:val="lowerRoman"/>
+      <w:lvlText w:val="%3."/>
+      <w:lvlJc w:val="right"/>
+      <w:pPr>
+        <w:ind w:left="2160" w:hanging="180"/>
+      </w:pPr>
+    </w:lvl>
+    <w:lvl w:ilvl="3" w:tplc="0409000F" w:tentative="1">
+      <w:start w:val="1"/>
+      <w:numFmt w:val="decimal"/>
+      <w:lvlText w:val="%4."/>
+      <w:lvlJc w:val="left"/>
+      <w:pPr>
+        <w:ind w:left="2880" w:hanging="360"/>
+      </w:pPr>
+    </w:lvl>
+    <w:lvl w:ilvl="4" w:tplc="04090019" w:tentative="1">
+      <w:start w:val="1"/>
+      <w:numFmt w:val="lowerLetter"/>
+      <w:lvlText w:val="%5."/>
+      <w:lvlJc w:val="left"/>
+      <w:pPr>
+        <w:ind w:left="3600" w:hanging="360"/>
+      </w:pPr>
+    </w:lvl>
+    <w:lvl w:ilvl="5" w:tplc="0409001B" w:tentative="1">
+      <w:start w:val="1"/>
+      <w:numFmt w:val="lowerRoman"/>
+      <w:lvlText w:val="%6."/>
+      <w:lvlJc w:val="right"/>
+      <w:pPr>
+        <w:ind w:left="4320" w:hanging="180"/>
+      </w:pPr>
+    </w:lvl>
+    <w:lvl w:ilvl="6" w:tplc="0409000F" w:tentative="1">
+      <w:start w:val="1"/>
+      <w:numFmt w:val="decimal"/>
+      <w:lvlText w:val="%7."/>
+      <w:lvlJc w:val="left"/>
+      <w:pPr>
+        <w:ind w:left="5040" w:hanging="360"/>
+      </w:pPr>
+    </w:lvl>
+    <w:lvl w:ilvl="7" w:tplc="04090019" w:tentative="1">
+      <w:start w:val="1"/>
+      <w:numFmt w:val="lowerLetter"/>
+      <w:lvlText w:val="%8."/>
+      <w:lvlJc w:val="left"/>
+      <w:pPr>
+        <w:ind w:left="5760" w:hanging="360"/>
+      </w:pPr>
+    </w:lvl>
+    <w:lvl w:ilvl="8" w:tplc="0409001B" w:tentative="1">
+      <w:start w:val="1"/>
+      <w:numFmt w:val="lowerRoman"/>
+      <w:lvlText w:val="%9."/>
+      <w:lvlJc w:val="right"/>
+      <w:pPr>
+        <w:ind w:left="6480" w:hanging="180"/>
+      </w:pPr>
+    </w:lvl>
+  </w:abstractNum>
+  <w:abstractNum w:abstractNumId="1" w15:restartNumberingAfterBreak="0">
+    <w:nsid w:val="03736F3E"/>
+    <w:multiLevelType w:val="hybridMultilevel"/>
+    <w:tmpl w:val="3B020508"/>
+    <w:lvl w:ilvl="0" w:tplc="ADD6795C">
+      <w:start w:val="1"/>
+      <w:numFmt w:val="bullet"/>
+      <w:lvlText w:val=""/>
+      <w:lvlJc w:val="left"/>
+      <w:pPr>
+        <w:ind w:left="720" w:hanging="360"/>
+      </w:pPr>
+      <w:rPr>
+        <w:rFonts w:ascii="Symbol" w:eastAsiaTheme="minorEastAsia" w:hAnsi="Symbol" w:cstheme="minorBidi" w:hint="default"/>
+      </w:rPr>
+    </w:lvl>
+    <w:lvl w:ilvl="1" w:tplc="04090003">
+      <w:start w:val="1"/>
+      <w:numFmt w:val="bullet"/>
+      <w:lvlText w:val="o"/>
+      <w:lvlJc w:val="left"/>
+      <w:pPr>
+        <w:ind w:left="1440" w:hanging="360"/>
+      </w:pPr>
+      <w:rPr>
+        <w:rFonts w:ascii="Courier New" w:hAnsi="Courier New" w:cs="Courier New" w:hint="default"/>
+      </w:rPr>
+    </w:lvl>
+    <w:lvl w:ilvl="2" w:tplc="04090005" w:tentative="1">
+      <w:start w:val="1"/>
+      <w:numFmt w:val="bullet"/>
+      <w:lvlText w:val=""/>
+      <w:lvlJc w:val="left"/>
+      <w:pPr>
+        <w:ind w:left="2160" w:hanging="360"/>
+      </w:pPr>
+      <w:rPr>
+        <w:rFonts w:ascii="Wingdings" w:hAnsi="Wingdings" w:hint="default"/>
+      </w:rPr>
+    </w:lvl>
+    <w:lvl w:ilvl="3" w:tplc="04090001" w:tentative="1">
+      <w:start w:val="1"/>
+      <w:numFmt w:val="bullet"/>
+      <w:lvlText w:val=""/>
+      <w:lvlJc w:val="left"/>
+      <w:pPr>
+        <w:ind w:left="2880" w:hanging="360"/>
+      </w:pPr>
+      <w:rPr>
+        <w:rFonts w:ascii="Symbol" w:hAnsi="Symbol" w:hint="default"/>
+      </w:rPr>
+    </w:lvl>
+    <w:lvl w:ilvl="4" w:tplc="04090003" w:tentative="1">
+      <w:start w:val="1"/>
+      <w:numFmt w:val="bullet"/>
+      <w:lvlText w:val="o"/>
+      <w:lvlJc w:val="left"/>
+      <w:pPr>
+        <w:ind w:left="3600" w:hanging="360"/>
+      </w:pPr>
+      <w:rPr>
+        <w:rFonts w:ascii="Courier New" w:hAnsi="Courier New" w:cs="Courier New" w:hint="default"/>
+      </w:rPr>
+    </w:lvl>
+    <w:lvl w:ilvl="5" w:tplc="04090005" w:tentative="1">
+      <w:start w:val="1"/>
+      <w:numFmt w:val="bullet"/>
+      <w:lvlText w:val=""/>
+      <w:lvlJc w:val="left"/>
+      <w:pPr>
+        <w:ind w:left="4320" w:hanging="360"/>
+      </w:pPr>
+      <w:rPr>
+        <w:rFonts w:ascii="Wingdings" w:hAnsi="Wingdings" w:hint="default"/>
+      </w:rPr>
+    </w:lvl>
+    <w:lvl w:ilvl="6" w:tplc="04090001" w:tentative="1">
+      <w:start w:val="1"/>
+      <w:numFmt w:val="bullet"/>
+      <w:lvlText w:val=""/>
+      <w:lvlJc w:val="left"/>
+      <w:pPr>
+        <w:ind w:left="5040" w:hanging="360"/>
+      </w:pPr>
+      <w:rPr>
+        <w:rFonts w:ascii="Symbol" w:hAnsi="Symbol" w:hint="default"/>
+      </w:rPr>
+    </w:lvl>
+    <w:lvl w:ilvl="7" w:tplc="04090003" w:tentative="1">
+      <w:start w:val="1"/>
+      <w:numFmt w:val="bullet"/>
+      <w:lvlText w:val="o"/>
+      <w:lvlJc w:val="left"/>
+      <w:pPr>
+        <w:ind w:left="5760" w:hanging="360"/>
+      </w:pPr>
+      <w:rPr>
+        <w:rFonts w:ascii="Courier New" w:hAnsi="Courier New" w:cs="Courier New" w:hint="default"/>
+      </w:rPr>
+    </w:lvl>
+    <w:lvl w:ilvl="8" w:tplc="04090005" w:tentative="1">
+      <w:start w:val="1"/>
+      <w:numFmt w:val="bullet"/>
+      <w:lvlText w:val=""/>
+      <w:lvlJc w:val="left"/>
+      <w:pPr>
+        <w:ind w:left="6480" w:hanging="360"/>
+      </w:pPr>
+      <w:rPr>
+        <w:rFonts w:ascii="Wingdings" w:hAnsi="Wingdings" w:hint="default"/>
+      </w:rPr>
+    </w:lvl>
+  </w:abstractNum>
+  <w:abstractNum w:abstractNumId="2" w15:restartNumberingAfterBreak="0">
     <w:nsid w:val="45AF062E"/>
     <w:multiLevelType w:val="hybridMultilevel"/>
     <w:tmpl w:val="1A6AD660"/>
@@ -2338,7 +3750,7 @@
       </w:rPr>
     </w:lvl>
   </w:abstractNum>
-  <w:abstractNum w:abstractNumId="1" w15:restartNumberingAfterBreak="0">
+  <w:abstractNum w:abstractNumId="3" w15:restartNumberingAfterBreak="0">
     <w:nsid w:val="5895176B"/>
     <w:multiLevelType w:val="hybridMultilevel"/>
     <w:tmpl w:val="5FE0A7E6"/>
@@ -2451,9 +3863,15 @@
     </w:lvl>
   </w:abstractNum>
   <w:num w:numId="1">
+    <w:abstractNumId w:val="2"/>
+  </w:num>
+  <w:num w:numId="2">
+    <w:abstractNumId w:val="3"/>
+  </w:num>
+  <w:num w:numId="3">
     <w:abstractNumId w:val="0"/>
   </w:num>
-  <w:num w:numId="2">
+  <w:num w:numId="4">
     <w:abstractNumId w:val="1"/>
   </w:num>
 </w:numbering>

</xml_diff>